<commit_message>
Added player control + cam follow
</commit_message>
<xml_diff>
--- a/2D_Submarine_game.docx
+++ b/2D_Submarine_game.docx
@@ -199,6 +199,9 @@
       <w:r>
         <w:t>Score is evaluated by treasure</w:t>
       </w:r>
+      <w:r>
+        <w:t xml:space="preserve"> and time alive</w:t>
+      </w:r>
     </w:p>
     <w:p>
       <w:pPr>
@@ -225,6 +228,11 @@
       </w:r>
     </w:p>
     <w:p>
+      <w:pPr>
+        <w:rPr>
+          <w:rStyle w:val="Hyperlink"/>
+        </w:rPr>
+      </w:pPr>
       <w:hyperlink r:id="rId5" w:history="1">
         <w:r>
           <w:rPr>
@@ -233,6 +241,65 @@
           <w:t>https://www.pngegg.com/en/png-nudbr</w:t>
         </w:r>
       </w:hyperlink>
+    </w:p>
+    <w:p>
+      <w:pPr>
+        <w:rPr>
+          <w:rStyle w:val="Hyperlink"/>
+        </w:rPr>
+      </w:pPr>
+    </w:p>
+    <w:p>
+      <w:pPr>
+        <w:rPr>
+          <w:color w:val="FFFFFF" w:themeColor="background1"/>
+        </w:rPr>
+      </w:pPr>
+      <w:r>
+        <w:rPr>
+          <w:color w:val="FFFFFF" w:themeColor="background1"/>
+        </w:rPr>
+        <w:t>week 1 movement</w:t>
+      </w:r>
+    </w:p>
+    <w:p>
+      <w:pPr>
+        <w:rPr>
+          <w:color w:val="FFFFFF" w:themeColor="background1"/>
+        </w:rPr>
+      </w:pPr>
+      <w:r>
+        <w:rPr>
+          <w:color w:val="FFFFFF" w:themeColor="background1"/>
+        </w:rPr>
+        <w:t>up and down to control depth</w:t>
+      </w:r>
+    </w:p>
+    <w:p>
+      <w:pPr>
+        <w:rPr>
+          <w:color w:val="FFFFFF" w:themeColor="background1"/>
+        </w:rPr>
+      </w:pPr>
+      <w:r>
+        <w:rPr>
+          <w:color w:val="FFFFFF" w:themeColor="background1"/>
+        </w:rPr>
+        <w:t>left and right of screen will be with force to create a drift effect</w:t>
+      </w:r>
+    </w:p>
+    <w:p>
+      <w:pPr>
+        <w:rPr>
+          <w:color w:val="FFFFFF" w:themeColor="background1"/>
+        </w:rPr>
+      </w:pPr>
+      <w:r>
+        <w:rPr>
+          <w:color w:val="FFFFFF" w:themeColor="background1"/>
+        </w:rPr>
+        <w:t>Also need to add a background</w:t>
+      </w:r>
     </w:p>
     <w:p/>
     <w:p/>

</xml_diff>

<commit_message>
Added Research centre + backgrounds + fuel
</commit_message>
<xml_diff>
--- a/2D_Submarine_game.docx
+++ b/2D_Submarine_game.docx
@@ -221,7 +221,46 @@
         <w:t>Credits and References</w:t>
       </w:r>
     </w:p>
-    <w:p/>
+    <w:p>
+      <w:r>
+        <w:t>Hospital unedited asset</w:t>
+      </w:r>
+    </w:p>
+    <w:p>
+      <w:pPr>
+        <w:rPr>
+          <w:color w:val="0070C0"/>
+          <w:u w:val="single"/>
+        </w:rPr>
+      </w:pPr>
+      <w:r>
+        <w:rPr>
+          <w:color w:val="0070C0"/>
+          <w:u w:val="single"/>
+        </w:rPr>
+        <w:t>https://pngtree.com/freepng/hospital-building_4842124.html</w:t>
+      </w:r>
+    </w:p>
+    <w:p>
+      <w:r>
+        <w:t>Island sand asset</w:t>
+      </w:r>
+    </w:p>
+    <w:p>
+      <w:pPr>
+        <w:rPr>
+          <w:color w:val="0070C0"/>
+          <w:u w:val="single"/>
+        </w:rPr>
+      </w:pPr>
+      <w:r>
+        <w:rPr>
+          <w:color w:val="0070C0"/>
+          <w:u w:val="single"/>
+        </w:rPr>
+        <w:t>https://favpng.com/png_view/sand-texture-sprite-tile-based-video-game-cascading-style-sheets-png/YWUYk2iH#_=_</w:t>
+      </w:r>
+    </w:p>
     <w:p>
       <w:r>
         <w:t>2D submarine asset</w:t>
@@ -252,6 +291,20 @@
     <w:p>
       <w:pPr>
         <w:rPr>
+          <w:rStyle w:val="Hyperlink"/>
+        </w:rPr>
+      </w:pPr>
+    </w:p>
+    <w:p>
+      <w:pPr>
+        <w:rPr>
+          <w:rStyle w:val="Hyperlink"/>
+        </w:rPr>
+      </w:pPr>
+    </w:p>
+    <w:p>
+      <w:pPr>
+        <w:rPr>
           <w:color w:val="FFFFFF" w:themeColor="background1"/>
         </w:rPr>
       </w:pPr>
@@ -273,6 +326,33 @@
           <w:color w:val="FFFFFF" w:themeColor="background1"/>
         </w:rPr>
         <w:t>up and down to control depth</w:t>
+      </w:r>
+    </w:p>
+    <w:p>
+      <w:pPr>
+        <w:rPr>
+          <w:color w:val="FFFFFF" w:themeColor="background1"/>
+        </w:rPr>
+      </w:pPr>
+      <w:r>
+        <w:rPr>
+          <w:color w:val="FFFFFF" w:themeColor="background1"/>
+        </w:rPr>
+        <w:lastRenderedPageBreak/>
+        <w:t>fuel gauge</w:t>
+      </w:r>
+    </w:p>
+    <w:p>
+      <w:pPr>
+        <w:rPr>
+          <w:color w:val="FFFFFF" w:themeColor="background1"/>
+        </w:rPr>
+      </w:pPr>
+      <w:r>
+        <w:rPr>
+          <w:color w:val="FFFFFF" w:themeColor="background1"/>
+        </w:rPr>
+        <w:t>depth gauge</w:t>
       </w:r>
     </w:p>
     <w:p>

</xml_diff>

<commit_message>
Fuel gauge + depth counter + surface collision
</commit_message>
<xml_diff>
--- a/2D_Submarine_game.docx
+++ b/2D_Submarine_game.docx
@@ -301,85 +301,6 @@
           <w:rStyle w:val="Hyperlink"/>
         </w:rPr>
       </w:pPr>
-    </w:p>
-    <w:p>
-      <w:pPr>
-        <w:rPr>
-          <w:color w:val="FFFFFF" w:themeColor="background1"/>
-        </w:rPr>
-      </w:pPr>
-      <w:r>
-        <w:rPr>
-          <w:color w:val="FFFFFF" w:themeColor="background1"/>
-        </w:rPr>
-        <w:t>week 1 movement</w:t>
-      </w:r>
-    </w:p>
-    <w:p>
-      <w:pPr>
-        <w:rPr>
-          <w:color w:val="FFFFFF" w:themeColor="background1"/>
-        </w:rPr>
-      </w:pPr>
-      <w:r>
-        <w:rPr>
-          <w:color w:val="FFFFFF" w:themeColor="background1"/>
-        </w:rPr>
-        <w:t>up and down to control depth</w:t>
-      </w:r>
-    </w:p>
-    <w:p>
-      <w:pPr>
-        <w:rPr>
-          <w:color w:val="FFFFFF" w:themeColor="background1"/>
-        </w:rPr>
-      </w:pPr>
-      <w:r>
-        <w:rPr>
-          <w:color w:val="FFFFFF" w:themeColor="background1"/>
-        </w:rPr>
-        <w:lastRenderedPageBreak/>
-        <w:t>fuel gauge</w:t>
-      </w:r>
-    </w:p>
-    <w:p>
-      <w:pPr>
-        <w:rPr>
-          <w:color w:val="FFFFFF" w:themeColor="background1"/>
-        </w:rPr>
-      </w:pPr>
-      <w:r>
-        <w:rPr>
-          <w:color w:val="FFFFFF" w:themeColor="background1"/>
-        </w:rPr>
-        <w:t>depth gauge</w:t>
-      </w:r>
-    </w:p>
-    <w:p>
-      <w:pPr>
-        <w:rPr>
-          <w:color w:val="FFFFFF" w:themeColor="background1"/>
-        </w:rPr>
-      </w:pPr>
-      <w:r>
-        <w:rPr>
-          <w:color w:val="FFFFFF" w:themeColor="background1"/>
-        </w:rPr>
-        <w:t>left and right of screen will be with force to create a drift effect</w:t>
-      </w:r>
-    </w:p>
-    <w:p>
-      <w:pPr>
-        <w:rPr>
-          <w:color w:val="FFFFFF" w:themeColor="background1"/>
-        </w:rPr>
-      </w:pPr>
-      <w:r>
-        <w:rPr>
-          <w:color w:val="FFFFFF" w:themeColor="background1"/>
-        </w:rPr>
-        <w:t>Also need to add a background</w:t>
-      </w:r>
     </w:p>
     <w:p/>
     <w:p/>

</xml_diff>

<commit_message>
Mining laser + resource prefabs + RP gui
</commit_message>
<xml_diff>
--- a/2D_Submarine_game.docx
+++ b/2D_Submarine_game.docx
@@ -219,6 +219,26 @@
       </w:pPr>
       <w:r>
         <w:t>Credits and References</w:t>
+      </w:r>
+    </w:p>
+    <w:p>
+      <w:r>
+        <w:t>Metal frame</w:t>
+      </w:r>
+    </w:p>
+    <w:p>
+      <w:pPr>
+        <w:rPr>
+          <w:color w:val="0070C0"/>
+          <w:u w:val="single"/>
+        </w:rPr>
+      </w:pPr>
+      <w:r>
+        <w:rPr>
+          <w:color w:val="0070C0"/>
+          <w:u w:val="single"/>
+        </w:rPr>
+        <w:t>https://www.deviantart.com/theartist100/art/METAL-FRAME-PNG-TRANSPRENT-432546135</w:t>
       </w:r>
     </w:p>
     <w:p>
@@ -292,17 +312,57 @@
       <w:pPr>
         <w:rPr>
           <w:rStyle w:val="Hyperlink"/>
-        </w:rPr>
-      </w:pPr>
-    </w:p>
-    <w:p>
-      <w:pPr>
+          <w:color w:val="FFFFFF" w:themeColor="background1"/>
+          <w:u w:val="none"/>
+        </w:rPr>
+      </w:pPr>
+      <w:r>
         <w:rPr>
           <w:rStyle w:val="Hyperlink"/>
-        </w:rPr>
-      </w:pPr>
-    </w:p>
-    <w:p/>
+          <w:color w:val="FFFFFF" w:themeColor="background1"/>
+          <w:u w:val="none"/>
+        </w:rPr>
+        <w:t>laser tutorial</w:t>
+      </w:r>
+    </w:p>
+    <w:p>
+      <w:pPr>
+        <w:rPr>
+          <w:rStyle w:val="Hyperlink"/>
+        </w:rPr>
+      </w:pPr>
+    </w:p>
+    <w:p>
+      <w:pPr>
+        <w:rPr>
+          <w:rStyle w:val="Hyperlink"/>
+        </w:rPr>
+      </w:pPr>
+      <w:r>
+        <w:rPr>
+          <w:rStyle w:val="Hyperlink"/>
+        </w:rPr>
+        <w:lastRenderedPageBreak/>
+        <w:t>https://www.youtube.com/watch?v=vdci2oxVaoA&amp;ab_channel=1MinuteUnity</w:t>
+      </w:r>
+    </w:p>
+    <w:p>
+      <w:pPr>
+        <w:rPr>
+          <w:rStyle w:val="Hyperlink"/>
+        </w:rPr>
+      </w:pPr>
+    </w:p>
+    <w:p>
+      <w:r>
+        <w:t>rocks</w:t>
+      </w:r>
+    </w:p>
+    <w:p>
+      <w:r>
+        <w:t>https://opengameart.org/content/low-poly-rocks</w:t>
+      </w:r>
+    </w:p>
     <w:p/>
     <w:sectPr>
       <w:pgSz w:w="11906" w:h="16838"/>

</xml_diff>

<commit_message>
Added Fuel gauge ui
</commit_message>
<xml_diff>
--- a/2D_Submarine_game.docx
+++ b/2D_Submarine_game.docx
@@ -362,6 +362,22 @@
       <w:r>
         <w:t>https://opengameart.org/content/low-poly-rocks</w:t>
       </w:r>
+    </w:p>
+    <w:p/>
+    <w:p>
+      <w:r>
+        <w:t>speedometer/fuel gauge</w:t>
+      </w:r>
+    </w:p>
+    <w:p>
+      <w:hyperlink r:id="rId6" w:history="1">
+        <w:r>
+          <w:rPr>
+            <w:rStyle w:val="Hyperlink"/>
+          </w:rPr>
+          <w:t>https://www.youtube.com/watch?v=3xSYkFdQiZ0&amp;ab_channel=CodeMonkey</w:t>
+        </w:r>
+      </w:hyperlink>
     </w:p>
     <w:p/>
     <w:sectPr>

</xml_diff>

<commit_message>
Added tilemap and destruction
</commit_message>
<xml_diff>
--- a/2D_Submarine_game.docx
+++ b/2D_Submarine_game.docx
@@ -380,6 +380,32 @@
       </w:hyperlink>
     </w:p>
     <w:p/>
+    <w:p>
+      <w:r>
+        <w:t>underwater sprites</w:t>
+      </w:r>
+    </w:p>
+    <w:p>
+      <w:hyperlink r:id="rId7" w:history="1">
+        <w:r>
+          <w:rPr>
+            <w:rStyle w:val="Hyperlink"/>
+          </w:rPr>
+          <w:t>https://craftpix.net/freebies/free-underwater-world-2d-game-objects/</w:t>
+        </w:r>
+      </w:hyperlink>
+    </w:p>
+    <w:p/>
+    <w:p>
+      <w:r>
+        <w:t>tutorial for digging</w:t>
+      </w:r>
+    </w:p>
+    <w:p>
+      <w:r>
+        <w:t>https://www.youtube.com/watch?v=94KWSZBSxIA&amp;ab_channel=MuddyWolfGames</w:t>
+      </w:r>
+    </w:p>
     <w:sectPr>
       <w:pgSz w:w="11906" w:h="16838"/>
       <w:pgMar w:top="1440" w:right="1440" w:bottom="1440" w:left="1440" w:header="708" w:footer="708" w:gutter="0"/>

</xml_diff>

<commit_message>
Fixed laser + added shark
</commit_message>
<xml_diff>
--- a/2D_Submarine_game.docx
+++ b/2D_Submarine_game.docx
@@ -1,6 +1,6 @@
 
 <file path=word/document.xml><?xml version="1.0" encoding="utf-8"?>
-<w:document xmlns:wpc="http://schemas.microsoft.com/office/word/2010/wordprocessingCanvas" xmlns:cx="http://schemas.microsoft.com/office/drawing/2014/chartex" xmlns:cx1="http://schemas.microsoft.com/office/drawing/2015/9/8/chartex" xmlns:cx2="http://schemas.microsoft.com/office/drawing/2015/10/21/chartex" xmlns:cx3="http://schemas.microsoft.com/office/drawing/2016/5/9/chartex" xmlns:cx4="http://schemas.microsoft.com/office/drawing/2016/5/10/chartex" xmlns:cx5="http://schemas.microsoft.com/office/drawing/2016/5/11/chartex" xmlns:cx6="http://schemas.microsoft.com/office/drawing/2016/5/12/chartex" xmlns:cx7="http://schemas.microsoft.com/office/drawing/2016/5/13/chartex" xmlns:cx8="http://schemas.microsoft.com/office/drawing/2016/5/14/chartex" xmlns:mc="http://schemas.openxmlformats.org/markup-compatibility/2006" xmlns:aink="http://schemas.microsoft.com/office/drawing/2016/ink" xmlns:am3d="http://schemas.microsoft.com/office/drawing/2017/model3d" xmlns:o="urn:schemas-microsoft-com:office:office" xmlns:r="http://schemas.openxmlformats.org/officeDocument/2006/relationships" xmlns:m="http://schemas.openxmlformats.org/officeDocument/2006/math" xmlns:v="urn:schemas-microsoft-com:vml" xmlns:wp14="http://schemas.microsoft.com/office/word/2010/wordprocessingDrawing" xmlns:wp="http://schemas.openxmlformats.org/drawingml/2006/wordprocessingDrawing" xmlns:w10="urn:schemas-microsoft-com:office:word" xmlns:w="http://schemas.openxmlformats.org/wordprocessingml/2006/main" xmlns:w14="http://schemas.microsoft.com/office/word/2010/wordml" xmlns:w15="http://schemas.microsoft.com/office/word/2012/wordml" xmlns:w16cex="http://schemas.microsoft.com/office/word/2018/wordml/cex" xmlns:w16cid="http://schemas.microsoft.com/office/word/2016/wordml/cid" xmlns:w16="http://schemas.microsoft.com/office/word/2018/wordml" xmlns:w16se="http://schemas.microsoft.com/office/word/2015/wordml/symex" xmlns:wpg="http://schemas.microsoft.com/office/word/2010/wordprocessingGroup" xmlns:wpi="http://schemas.microsoft.com/office/word/2010/wordprocessingInk" xmlns:wne="http://schemas.microsoft.com/office/word/2006/wordml" xmlns:wps="http://schemas.microsoft.com/office/word/2010/wordprocessingShape" mc:Ignorable="w14 w15 w16se w16cid w16 w16cex wp14">
+<w:document xmlns:wpc="http://schemas.microsoft.com/office/word/2010/wordprocessingCanvas" xmlns:cx="http://schemas.microsoft.com/office/drawing/2014/chartex" xmlns:cx1="http://schemas.microsoft.com/office/drawing/2015/9/8/chartex" xmlns:cx2="http://schemas.microsoft.com/office/drawing/2015/10/21/chartex" xmlns:cx3="http://schemas.microsoft.com/office/drawing/2016/5/9/chartex" xmlns:cx4="http://schemas.microsoft.com/office/drawing/2016/5/10/chartex" xmlns:cx5="http://schemas.microsoft.com/office/drawing/2016/5/11/chartex" xmlns:cx6="http://schemas.microsoft.com/office/drawing/2016/5/12/chartex" xmlns:cx7="http://schemas.microsoft.com/office/drawing/2016/5/13/chartex" xmlns:cx8="http://schemas.microsoft.com/office/drawing/2016/5/14/chartex" xmlns:mc="http://schemas.openxmlformats.org/markup-compatibility/2006" xmlns:aink="http://schemas.microsoft.com/office/drawing/2016/ink" xmlns:am3d="http://schemas.microsoft.com/office/drawing/2017/model3d" xmlns:o="urn:schemas-microsoft-com:office:office" xmlns:r="http://schemas.openxmlformats.org/officeDocument/2006/relationships" xmlns:m="http://schemas.openxmlformats.org/officeDocument/2006/math" xmlns:v="urn:schemas-microsoft-com:vml" xmlns:wp14="http://schemas.microsoft.com/office/word/2010/wordprocessingDrawing" xmlns:wp="http://schemas.openxmlformats.org/drawingml/2006/wordprocessingDrawing" xmlns:w10="urn:schemas-microsoft-com:office:word" xmlns:w="http://schemas.openxmlformats.org/wordprocessingml/2006/main" xmlns:w14="http://schemas.microsoft.com/office/word/2010/wordml" xmlns:w15="http://schemas.microsoft.com/office/word/2012/wordml" xmlns:w16cex="http://schemas.microsoft.com/office/word/2018/wordml/cex" xmlns:w16cid="http://schemas.microsoft.com/office/word/2016/wordml/cid" xmlns:w16="http://schemas.microsoft.com/office/word/2018/wordml" xmlns:w16sdtdh="http://schemas.microsoft.com/office/word/2020/wordml/sdtdatahash" xmlns:w16se="http://schemas.microsoft.com/office/word/2015/wordml/symex" xmlns:wpg="http://schemas.microsoft.com/office/word/2010/wordprocessingGroup" xmlns:wpi="http://schemas.microsoft.com/office/word/2010/wordprocessingInk" xmlns:wne="http://schemas.microsoft.com/office/word/2006/wordml" xmlns:wps="http://schemas.microsoft.com/office/word/2010/wordprocessingShape" mc:Ignorable="w14 w15 w16se w16cid w16 w16cex w16sdtdh wp14">
   <w:background w:color="0D0D0D" w:themeColor="text1" w:themeTint="F2"/>
   <w:body>
     <w:p>
@@ -405,9 +405,137 @@
       </w:r>
     </w:p>
     <w:p>
-      <w:r>
-        <w:t>https://www.youtube.com/watch?v=94KWSZBSxIA&amp;ab_channel=MuddyWolfGames</w:t>
-      </w:r>
+      <w:hyperlink r:id="rId8" w:history="1">
+        <w:r>
+          <w:rPr>
+            <w:rStyle w:val="Hyperlink"/>
+          </w:rPr>
+          <w:t>https://www.youtube.com/watch?v=94KWSZBSxIA&amp;ab_channel=MuddyWolfGames</w:t>
+        </w:r>
+      </w:hyperlink>
+    </w:p>
+    <w:p/>
+    <w:p>
+      <w:r>
+        <w:t>sharks</w:t>
+      </w:r>
+    </w:p>
+    <w:p/>
+    <w:p>
+      <w:hyperlink r:id="rId9" w:history="1">
+        <w:r>
+          <w:rPr>
+            <w:rStyle w:val="Hyperlink"/>
+          </w:rPr>
+          <w:t>https://www.deviantart.com/tfprime1114/art/Hungry-Shark-Squalicorax-PNG-809146102</w:t>
+        </w:r>
+      </w:hyperlink>
+    </w:p>
+    <w:p/>
+    <w:p>
+      <w:hyperlink r:id="rId10" w:history="1">
+        <w:r>
+          <w:rPr>
+            <w:rStyle w:val="Hyperlink"/>
+          </w:rPr>
+          <w:t>https://www.deviantart.com/tfprime1114/art/Hungry-Shark-Bluntnose-Sixgill-Shark-PNG-813963732</w:t>
+        </w:r>
+      </w:hyperlink>
+    </w:p>
+    <w:p/>
+    <w:p>
+      <w:hyperlink r:id="rId11" w:history="1">
+        <w:r>
+          <w:rPr>
+            <w:rStyle w:val="Hyperlink"/>
+          </w:rPr>
+          <w:t>https://www.deviantart.com/tfprime1114/art/Hungry-Shark-Great-White-Shark-PNG-809907222</w:t>
+        </w:r>
+      </w:hyperlink>
+    </w:p>
+    <w:p/>
+    <w:p>
+      <w:r>
+        <w:t>ai pathfinding using A*</w:t>
+      </w:r>
+    </w:p>
+    <w:p>
+      <w:hyperlink r:id="rId12" w:history="1">
+        <w:r>
+          <w:rPr>
+            <w:rStyle w:val="Hyperlink"/>
+          </w:rPr>
+          <w:t>https://www.youtube.com/watch?v=jvtFUfJ6CP8&amp;ab_channel=Brackeys</w:t>
+        </w:r>
+      </w:hyperlink>
+    </w:p>
+    <w:p/>
+    <w:p/>
+    <w:p/>
+    <w:p/>
+    <w:p/>
+    <w:p/>
+    <w:p>
+      <w:r>
+        <w:lastRenderedPageBreak/>
+        <w:t>shark enemy plan</w:t>
+      </w:r>
+    </w:p>
+    <w:p>
+      <w:r>
+        <w:t>The shark or sharks will hunt the player down throughout the level except for at the start</w:t>
+      </w:r>
+    </w:p>
+    <w:p>
+      <w:r>
+        <w:t>The longer you play the easier it is for it to get around the level</w:t>
+      </w:r>
+    </w:p>
+    <w:p>
+      <w:r>
+        <w:t>Can be killed but each time it dies will become faster and more aggressive</w:t>
+      </w:r>
+    </w:p>
+    <w:p>
+      <w:r>
+        <w:t>Sharks destroy hull and will cause game to end</w:t>
+      </w:r>
+    </w:p>
+    <w:p>
+      <w:proofErr w:type="gramStart"/>
+      <w:r>
+        <w:t>Sharks</w:t>
+      </w:r>
+      <w:proofErr w:type="gramEnd"/>
+      <w:r>
+        <w:t xml:space="preserve"> death adds to score and a timer will start after a certain amount of time they respawn</w:t>
+      </w:r>
+    </w:p>
+    <w:p>
+      <w:r>
+        <w:t>Flashes red when lasered and flips on back to die</w:t>
+      </w:r>
+    </w:p>
+    <w:p>
+      <w:r>
+        <w:t>I may test in another scene first</w:t>
+      </w:r>
+    </w:p>
+    <w:p/>
+    <w:p>
+      <w:r>
+        <w:t>------------------problems I run into and fixed</w:t>
+      </w:r>
+    </w:p>
+    <w:p>
+      <w:r>
+        <w:t xml:space="preserve">Shark was rotating wrong when chasing player it was off by 90 degrees, fixed this by manually editing the picture 90 </w:t>
+      </w:r>
+      <w:proofErr w:type="gramStart"/>
+      <w:r>
+        <w:t>degrees.</w:t>
+      </w:r>
+      <w:proofErr w:type="gramEnd"/>
     </w:p>
     <w:sectPr>
       <w:pgSz w:w="11906" w:h="16838"/>
@@ -420,7 +548,7 @@
 </file>
 
 <file path=word/numbering.xml><?xml version="1.0" encoding="utf-8"?>
-<w:numbering xmlns:wpc="http://schemas.microsoft.com/office/word/2010/wordprocessingCanvas" xmlns:cx="http://schemas.microsoft.com/office/drawing/2014/chartex" xmlns:cx1="http://schemas.microsoft.com/office/drawing/2015/9/8/chartex" xmlns:cx2="http://schemas.microsoft.com/office/drawing/2015/10/21/chartex" xmlns:cx3="http://schemas.microsoft.com/office/drawing/2016/5/9/chartex" xmlns:cx4="http://schemas.microsoft.com/office/drawing/2016/5/10/chartex" xmlns:cx5="http://schemas.microsoft.com/office/drawing/2016/5/11/chartex" xmlns:cx6="http://schemas.microsoft.com/office/drawing/2016/5/12/chartex" xmlns:cx7="http://schemas.microsoft.com/office/drawing/2016/5/13/chartex" xmlns:cx8="http://schemas.microsoft.com/office/drawing/2016/5/14/chartex" xmlns:mc="http://schemas.openxmlformats.org/markup-compatibility/2006" xmlns:aink="http://schemas.microsoft.com/office/drawing/2016/ink" xmlns:am3d="http://schemas.microsoft.com/office/drawing/2017/model3d" xmlns:o="urn:schemas-microsoft-com:office:office" xmlns:r="http://schemas.openxmlformats.org/officeDocument/2006/relationships" xmlns:m="http://schemas.openxmlformats.org/officeDocument/2006/math" xmlns:v="urn:schemas-microsoft-com:vml" xmlns:wp14="http://schemas.microsoft.com/office/word/2010/wordprocessingDrawing" xmlns:wp="http://schemas.openxmlformats.org/drawingml/2006/wordprocessingDrawing" xmlns:w10="urn:schemas-microsoft-com:office:word" xmlns:w="http://schemas.openxmlformats.org/wordprocessingml/2006/main" xmlns:w14="http://schemas.microsoft.com/office/word/2010/wordml" xmlns:w15="http://schemas.microsoft.com/office/word/2012/wordml" xmlns:w16cex="http://schemas.microsoft.com/office/word/2018/wordml/cex" xmlns:w16cid="http://schemas.microsoft.com/office/word/2016/wordml/cid" xmlns:w16="http://schemas.microsoft.com/office/word/2018/wordml" xmlns:w16se="http://schemas.microsoft.com/office/word/2015/wordml/symex" xmlns:wpg="http://schemas.microsoft.com/office/word/2010/wordprocessingGroup" xmlns:wpi="http://schemas.microsoft.com/office/word/2010/wordprocessingInk" xmlns:wne="http://schemas.microsoft.com/office/word/2006/wordml" xmlns:wps="http://schemas.microsoft.com/office/word/2010/wordprocessingShape" mc:Ignorable="w14 w15 w16se w16cid w16 w16cex wp14">
+<w:numbering xmlns:wpc="http://schemas.microsoft.com/office/word/2010/wordprocessingCanvas" xmlns:cx="http://schemas.microsoft.com/office/drawing/2014/chartex" xmlns:cx1="http://schemas.microsoft.com/office/drawing/2015/9/8/chartex" xmlns:cx2="http://schemas.microsoft.com/office/drawing/2015/10/21/chartex" xmlns:cx3="http://schemas.microsoft.com/office/drawing/2016/5/9/chartex" xmlns:cx4="http://schemas.microsoft.com/office/drawing/2016/5/10/chartex" xmlns:cx5="http://schemas.microsoft.com/office/drawing/2016/5/11/chartex" xmlns:cx6="http://schemas.microsoft.com/office/drawing/2016/5/12/chartex" xmlns:cx7="http://schemas.microsoft.com/office/drawing/2016/5/13/chartex" xmlns:cx8="http://schemas.microsoft.com/office/drawing/2016/5/14/chartex" xmlns:mc="http://schemas.openxmlformats.org/markup-compatibility/2006" xmlns:aink="http://schemas.microsoft.com/office/drawing/2016/ink" xmlns:am3d="http://schemas.microsoft.com/office/drawing/2017/model3d" xmlns:o="urn:schemas-microsoft-com:office:office" xmlns:r="http://schemas.openxmlformats.org/officeDocument/2006/relationships" xmlns:m="http://schemas.openxmlformats.org/officeDocument/2006/math" xmlns:v="urn:schemas-microsoft-com:vml" xmlns:wp14="http://schemas.microsoft.com/office/word/2010/wordprocessingDrawing" xmlns:wp="http://schemas.openxmlformats.org/drawingml/2006/wordprocessingDrawing" xmlns:w10="urn:schemas-microsoft-com:office:word" xmlns:w="http://schemas.openxmlformats.org/wordprocessingml/2006/main" xmlns:w14="http://schemas.microsoft.com/office/word/2010/wordml" xmlns:w15="http://schemas.microsoft.com/office/word/2012/wordml" xmlns:w16cex="http://schemas.microsoft.com/office/word/2018/wordml/cex" xmlns:w16cid="http://schemas.microsoft.com/office/word/2016/wordml/cid" xmlns:w16="http://schemas.microsoft.com/office/word/2018/wordml" xmlns:w16sdtdh="http://schemas.microsoft.com/office/word/2020/wordml/sdtdatahash" xmlns:w16se="http://schemas.microsoft.com/office/word/2015/wordml/symex" xmlns:wpg="http://schemas.microsoft.com/office/word/2010/wordprocessingGroup" xmlns:wpi="http://schemas.microsoft.com/office/word/2010/wordprocessingInk" xmlns:wne="http://schemas.microsoft.com/office/word/2006/wordml" xmlns:wps="http://schemas.microsoft.com/office/word/2010/wordprocessingShape" mc:Ignorable="w14 w15 w16se w16cid w16 w16cex w16sdtdh wp14">
   <w:abstractNum w:abstractNumId="0" w15:restartNumberingAfterBreak="0">
     <w:nsid w:val="54382DEE"/>
     <w:multiLevelType w:val="hybridMultilevel"/>
@@ -540,7 +668,7 @@
 </file>
 
 <file path=word/styles.xml><?xml version="1.0" encoding="utf-8"?>
-<w:styles xmlns:mc="http://schemas.openxmlformats.org/markup-compatibility/2006" xmlns:r="http://schemas.openxmlformats.org/officeDocument/2006/relationships" xmlns:w="http://schemas.openxmlformats.org/wordprocessingml/2006/main" xmlns:w14="http://schemas.microsoft.com/office/word/2010/wordml" xmlns:w15="http://schemas.microsoft.com/office/word/2012/wordml" xmlns:w16cex="http://schemas.microsoft.com/office/word/2018/wordml/cex" xmlns:w16cid="http://schemas.microsoft.com/office/word/2016/wordml/cid" xmlns:w16="http://schemas.microsoft.com/office/word/2018/wordml" xmlns:w16se="http://schemas.microsoft.com/office/word/2015/wordml/symex" mc:Ignorable="w14 w15 w16se w16cid w16 w16cex">
+<w:styles xmlns:mc="http://schemas.openxmlformats.org/markup-compatibility/2006" xmlns:r="http://schemas.openxmlformats.org/officeDocument/2006/relationships" xmlns:w="http://schemas.openxmlformats.org/wordprocessingml/2006/main" xmlns:w14="http://schemas.microsoft.com/office/word/2010/wordml" xmlns:w15="http://schemas.microsoft.com/office/word/2012/wordml" xmlns:w16cex="http://schemas.microsoft.com/office/word/2018/wordml/cex" xmlns:w16cid="http://schemas.microsoft.com/office/word/2016/wordml/cid" xmlns:w16="http://schemas.microsoft.com/office/word/2018/wordml" xmlns:w16sdtdh="http://schemas.microsoft.com/office/word/2020/wordml/sdtdatahash" xmlns:w16se="http://schemas.microsoft.com/office/word/2015/wordml/symex" mc:Ignorable="w14 w15 w16se w16cid w16 w16cex w16sdtdh">
   <w:docDefaults>
     <w:rPrDefault>
       <w:rPr>

</xml_diff>

<commit_message>
shark attack added + player made smaller to make shark scarier
</commit_message>
<xml_diff>
--- a/2D_Submarine_game.docx
+++ b/2D_Submarine_game.docx
@@ -529,14 +529,24 @@
     </w:p>
     <w:p>
       <w:r>
-        <w:t xml:space="preserve">Shark was rotating wrong when chasing player it was off by 90 degrees, fixed this by manually editing the picture 90 </w:t>
+        <w:t xml:space="preserve">Shark was rotating wrong when chasing </w:t>
       </w:r>
       <w:proofErr w:type="gramStart"/>
       <w:r>
-        <w:t>degrees.</w:t>
+        <w:t>player</w:t>
       </w:r>
       <w:proofErr w:type="gramEnd"/>
-    </w:p>
+      <w:r>
+        <w:t xml:space="preserve"> it was off by 90 degrees, fixed this by manually editing the picture 90 degrees.</w:t>
+      </w:r>
+    </w:p>
+    <w:p/>
+    <w:p>
+      <w:r>
+        <w:t xml:space="preserve">Made the decision to remove the destructible blocks as they blocked the shark and this way I could have the shark follow you from the start </w:t>
+      </w:r>
+    </w:p>
+    <w:p/>
     <w:sectPr>
       <w:pgSz w:w="11906" w:h="16838"/>
       <w:pgMar w:top="1440" w:right="1440" w:bottom="1440" w:left="1440" w:header="708" w:footer="708" w:gutter="0"/>

</xml_diff>

<commit_message>
shark fix + shop implemented
</commit_message>
<xml_diff>
--- a/2D_Submarine_game.docx
+++ b/2D_Submarine_game.docx
@@ -506,99 +506,159 @@
       </w:r>
     </w:p>
     <w:p/>
+    <w:p>
+      <w:r>
+        <w:t>water tile</w:t>
+      </w:r>
+    </w:p>
+    <w:p>
+      <w:hyperlink r:id="rId13" w:history="1">
+        <w:r>
+          <w:rPr>
+            <w:rStyle w:val="Hyperlink"/>
+          </w:rPr>
+          <w:t>https://www.deviantart.com/thecandyface/art/Water-tile-572916316</w:t>
+        </w:r>
+      </w:hyperlink>
+    </w:p>
+    <w:p>
+      <w:r>
+        <w:lastRenderedPageBreak/>
+        <w:t>pathfinding</w:t>
+      </w:r>
+    </w:p>
+    <w:p>
+      <w:hyperlink r:id="rId14" w:history="1">
+        <w:r>
+          <w:rPr>
+            <w:rStyle w:val="Hyperlink"/>
+          </w:rPr>
+          <w:t>https://arongranberg.com/astar/</w:t>
+        </w:r>
+      </w:hyperlink>
+    </w:p>
+    <w:p>
+      <w:r>
+        <w:t>background</w:t>
+      </w:r>
+    </w:p>
+    <w:p>
+      <w:r>
+        <w:t>https://pixabay.com/illustrations/abstract-background-wallpaper-1779612/</w:t>
+      </w:r>
+    </w:p>
     <w:p/>
     <w:p/>
     <w:p/>
     <w:p/>
+    <w:p>
+      <w:r>
+        <w:t>shark enemy plan</w:t>
+      </w:r>
+    </w:p>
+    <w:p>
+      <w:r>
+        <w:t>The shark or sharks will hunt the player down throughout the level except for at the start</w:t>
+      </w:r>
+    </w:p>
+    <w:p>
+      <w:r>
+        <w:t>The longer you play the easier it is for it to get around the level</w:t>
+      </w:r>
+    </w:p>
+    <w:p>
+      <w:r>
+        <w:t>Can be killed but each time it dies will become faster and more aggressive</w:t>
+      </w:r>
+    </w:p>
+    <w:p>
+      <w:r>
+        <w:t>Sharks destroy hull and will cause game to end</w:t>
+      </w:r>
+    </w:p>
+    <w:p>
+      <w:proofErr w:type="gramStart"/>
+      <w:r>
+        <w:t>Sharks</w:t>
+      </w:r>
+      <w:proofErr w:type="gramEnd"/>
+      <w:r>
+        <w:t xml:space="preserve"> death adds to score and a timer will start after a certain amount of time they respawn</w:t>
+      </w:r>
+    </w:p>
+    <w:p>
+      <w:r>
+        <w:t>Flashes red when lasered and flips on back to die</w:t>
+      </w:r>
+    </w:p>
+    <w:p>
+      <w:r>
+        <w:t>I may test in another scene first</w:t>
+      </w:r>
+    </w:p>
     <w:p/>
     <w:p>
       <w:r>
-        <w:t>shark enemy plan</w:t>
-      </w:r>
-    </w:p>
-    <w:p>
-      <w:r>
-        <w:t>The shark or sharks will hunt the player down throughout the level except for at the start</w:t>
-      </w:r>
-    </w:p>
-    <w:p>
-      <w:r>
-        <w:t>The longer you play the easier it is for it to get around the level</w:t>
-      </w:r>
-    </w:p>
-    <w:p>
-      <w:r>
-        <w:t>Can be killed but each time it dies will become faster and more aggressive</w:t>
-      </w:r>
-    </w:p>
-    <w:p>
-      <w:r>
-        <w:t>Sharks destroy hull and will cause game to end</w:t>
-      </w:r>
-    </w:p>
-    <w:p>
+        <w:t>------------------problems I run into and fixed</w:t>
+      </w:r>
+    </w:p>
+    <w:p>
+      <w:r>
+        <w:t xml:space="preserve">Shark was rotating wrong when chasing </w:t>
+      </w:r>
       <w:proofErr w:type="gramStart"/>
       <w:r>
-        <w:t>Sharks</w:t>
+        <w:t>player</w:t>
       </w:r>
       <w:proofErr w:type="gramEnd"/>
       <w:r>
-        <w:t xml:space="preserve"> death adds to score and a timer will start after a certain amount of time they respawn</w:t>
-      </w:r>
-    </w:p>
-    <w:p>
-      <w:r>
-        <w:t>Flashes red when lasered and flips on back to die</w:t>
-      </w:r>
-    </w:p>
-    <w:p>
-      <w:r>
-        <w:t>I may test in another scene first</w:t>
+        <w:t xml:space="preserve"> it was off by 90 degrees, fixed this by manually editing the picture 90 degrees.</w:t>
       </w:r>
     </w:p>
     <w:p/>
     <w:p>
       <w:r>
-        <w:t>------------------problems I run into and fixed</w:t>
-      </w:r>
-    </w:p>
-    <w:p>
-      <w:r>
-        <w:t xml:space="preserve">Shark was rotating wrong when chasing </w:t>
+        <w:t xml:space="preserve">Made the decision to remove the destructible blocks as they blocked the shark and this </w:t>
       </w:r>
       <w:proofErr w:type="gramStart"/>
       <w:r>
-        <w:t>player</w:t>
+        <w:t>way</w:t>
       </w:r>
       <w:proofErr w:type="gramEnd"/>
       <w:r>
-        <w:t xml:space="preserve"> it was off by 90 degrees, fixed this by manually editing the picture 90 degrees.</w:t>
+        <w:t xml:space="preserve"> I could have the shark follow you from the start </w:t>
       </w:r>
     </w:p>
     <w:p/>
     <w:p>
       <w:r>
-        <w:t xml:space="preserve">Made the decision to remove the destructible blocks as they blocked the shark and this </w:t>
+        <w:t>Shark was getting stuck I turned off colliders with walls</w:t>
+      </w:r>
+    </w:p>
+    <w:p>
+      <w:r>
+        <w:t xml:space="preserve">Had to use Boolean for if player was safe </w:t>
+      </w:r>
+      <w:proofErr w:type="spellStart"/>
+      <w:r>
+        <w:t>becaused</w:t>
+      </w:r>
+      <w:proofErr w:type="spellEnd"/>
+      <w:r>
+        <w:t xml:space="preserve"> the shark </w:t>
       </w:r>
       <w:proofErr w:type="gramStart"/>
       <w:r>
-        <w:t>way</w:t>
+        <w:t>wasn’t</w:t>
       </w:r>
       <w:proofErr w:type="gramEnd"/>
       <w:r>
-        <w:t xml:space="preserve"> I could have the shark follow you from the start </w:t>
+        <w:t xml:space="preserve"> changing targets otherwise</w:t>
       </w:r>
     </w:p>
     <w:p/>
     <w:p>
       <w:r>
-        <w:t>Shark was getting stuck I turned off colliders with walls</w:t>
-      </w:r>
-    </w:p>
-    <w:p/>
-    <w:p/>
-    <w:p>
-      <w:r>
         <w:t xml:space="preserve">--------to do list </w:t>
       </w:r>
     </w:p>
@@ -667,6 +727,7 @@
         </w:numPr>
       </w:pPr>
       <w:r>
+        <w:lastRenderedPageBreak/>
         <w:t>Make game more visually appealing</w:t>
       </w:r>
     </w:p>
@@ -698,11 +759,151 @@
       <w:pPr>
         <w:pStyle w:val="ListParagraph"/>
         <w:numPr>
-          <w:ilvl w:val="0"/>
+          <w:ilvl w:val="1"/>
           <w:numId w:val="2"/>
         </w:numPr>
       </w:pPr>
       <w:r>
+        <w:t>Upgrade engine</w:t>
+      </w:r>
+    </w:p>
+    <w:p>
+      <w:pPr>
+        <w:pStyle w:val="ListParagraph"/>
+        <w:numPr>
+          <w:ilvl w:val="1"/>
+          <w:numId w:val="2"/>
+        </w:numPr>
+      </w:pPr>
+      <w:r>
+        <w:t>Armour</w:t>
+      </w:r>
+    </w:p>
+    <w:p>
+      <w:pPr>
+        <w:pStyle w:val="ListParagraph"/>
+        <w:numPr>
+          <w:ilvl w:val="1"/>
+          <w:numId w:val="2"/>
+        </w:numPr>
+      </w:pPr>
+      <w:r>
+        <w:t>Fuel tank</w:t>
+      </w:r>
+      <w:r>
+        <w:rPr>
+          <w:noProof/>
+        </w:rPr>
+        <w:drawing>
+          <wp:inline distT="0" distB="0" distL="0" distR="0" wp14:anchorId="4F489571" wp14:editId="629D36C4">
+            <wp:extent cx="914400" cy="914400"/>
+            <wp:effectExtent l="0" t="0" r="0" b="0"/>
+            <wp:docPr id="4" name="Graphic 4" descr="Wrench with solid fill"/>
+            <wp:cNvGraphicFramePr>
+              <a:graphicFrameLocks xmlns:a="http://schemas.openxmlformats.org/drawingml/2006/main" noChangeAspect="1"/>
+            </wp:cNvGraphicFramePr>
+            <a:graphic xmlns:a="http://schemas.openxmlformats.org/drawingml/2006/main">
+              <a:graphicData uri="http://schemas.openxmlformats.org/drawingml/2006/picture">
+                <pic:pic xmlns:pic="http://schemas.openxmlformats.org/drawingml/2006/picture">
+                  <pic:nvPicPr>
+                    <pic:cNvPr id="4" name="Graphic 4" descr="Wrench with solid fill"/>
+                    <pic:cNvPicPr/>
+                  </pic:nvPicPr>
+                  <pic:blipFill>
+                    <a:blip r:embed="rId15">
+                      <a:extLst>
+                        <a:ext uri="{28A0092B-C50C-407E-A947-70E740481C1C}">
+                          <a14:useLocalDpi xmlns:a14="http://schemas.microsoft.com/office/drawing/2010/main" val="0"/>
+                        </a:ext>
+                        <a:ext uri="{96DAC541-7B7A-43D3-8B79-37D633B846F1}">
+                          <asvg:svgBlip xmlns:asvg="http://schemas.microsoft.com/office/drawing/2016/SVG/main" r:embed="rId16"/>
+                        </a:ext>
+                      </a:extLst>
+                    </a:blip>
+                    <a:stretch>
+                      <a:fillRect/>
+                    </a:stretch>
+                  </pic:blipFill>
+                  <pic:spPr>
+                    <a:xfrm>
+                      <a:off x="0" y="0"/>
+                      <a:ext cx="914400" cy="914400"/>
+                    </a:xfrm>
+                    <a:prstGeom prst="rect">
+                      <a:avLst/>
+                    </a:prstGeom>
+                  </pic:spPr>
+                </pic:pic>
+              </a:graphicData>
+            </a:graphic>
+          </wp:inline>
+        </w:drawing>
+      </w:r>
+      <w:r>
+        <w:rPr>
+          <w:noProof/>
+        </w:rPr>
+        <w:t>+</w:t>
+      </w:r>
+      <w:r>
+        <w:rPr>
+          <w:noProof/>
+        </w:rPr>
+        <w:drawing>
+          <wp:inline distT="0" distB="0" distL="0" distR="0" wp14:anchorId="2C435D4A" wp14:editId="617E9E08">
+            <wp:extent cx="914400" cy="914400"/>
+            <wp:effectExtent l="0" t="0" r="0" b="0"/>
+            <wp:docPr id="6" name="Graphic 6" descr="Hammer with solid fill"/>
+            <wp:cNvGraphicFramePr>
+              <a:graphicFrameLocks xmlns:a="http://schemas.openxmlformats.org/drawingml/2006/main" noChangeAspect="1"/>
+            </wp:cNvGraphicFramePr>
+            <a:graphic xmlns:a="http://schemas.openxmlformats.org/drawingml/2006/main">
+              <a:graphicData uri="http://schemas.openxmlformats.org/drawingml/2006/picture">
+                <pic:pic xmlns:pic="http://schemas.openxmlformats.org/drawingml/2006/picture">
+                  <pic:nvPicPr>
+                    <pic:cNvPr id="6" name="Graphic 6" descr="Hammer with solid fill"/>
+                    <pic:cNvPicPr/>
+                  </pic:nvPicPr>
+                  <pic:blipFill>
+                    <a:blip r:embed="rId17">
+                      <a:extLst>
+                        <a:ext uri="{28A0092B-C50C-407E-A947-70E740481C1C}">
+                          <a14:useLocalDpi xmlns:a14="http://schemas.microsoft.com/office/drawing/2010/main" val="0"/>
+                        </a:ext>
+                        <a:ext uri="{96DAC541-7B7A-43D3-8B79-37D633B846F1}">
+                          <asvg:svgBlip xmlns:asvg="http://schemas.microsoft.com/office/drawing/2016/SVG/main" r:embed="rId18"/>
+                        </a:ext>
+                      </a:extLst>
+                    </a:blip>
+                    <a:stretch>
+                      <a:fillRect/>
+                    </a:stretch>
+                  </pic:blipFill>
+                  <pic:spPr>
+                    <a:xfrm>
+                      <a:off x="0" y="0"/>
+                      <a:ext cx="914400" cy="914400"/>
+                    </a:xfrm>
+                    <a:prstGeom prst="rect">
+                      <a:avLst/>
+                    </a:prstGeom>
+                  </pic:spPr>
+                </pic:pic>
+              </a:graphicData>
+            </a:graphic>
+          </wp:inline>
+        </w:drawing>
+      </w:r>
+    </w:p>
+    <w:p>
+      <w:pPr>
+        <w:pStyle w:val="ListParagraph"/>
+        <w:numPr>
+          <w:ilvl w:val="0"/>
+          <w:numId w:val="2"/>
+        </w:numPr>
+      </w:pPr>
+      <w:r>
         <w:t>Game over screen</w:t>
       </w:r>
     </w:p>
@@ -731,6 +932,18 @@
       </w:r>
     </w:p>
     <w:p>
+      <w:pPr>
+        <w:pStyle w:val="ListParagraph"/>
+        <w:numPr>
+          <w:ilvl w:val="0"/>
+          <w:numId w:val="2"/>
+        </w:numPr>
+      </w:pPr>
+      <w:r>
+        <w:t>Make shark turn around near shop</w:t>
+      </w:r>
+    </w:p>
+    <w:p>
       <w:r>
         <w:t>Polish</w:t>
       </w:r>
@@ -744,7 +957,6 @@
         </w:numPr>
       </w:pPr>
       <w:r>
-        <w:lastRenderedPageBreak/>
         <w:t xml:space="preserve">Upgrade laser so it grows </w:t>
       </w:r>
     </w:p>
@@ -949,7 +1161,7 @@
         <w:rFonts w:hint="default"/>
       </w:rPr>
     </w:lvl>
-    <w:lvl w:ilvl="1" w:tplc="0C090019" w:tentative="1">
+    <w:lvl w:ilvl="1" w:tplc="0C090019">
       <w:start w:val="1"/>
       <w:numFmt w:val="lowerLetter"/>
       <w:lvlText w:val="%2."/>

</xml_diff>